<commit_message>
Informatiebehoefde moet nagekeken worden. Uren verantwoording aangepast
</commit_message>
<xml_diff>
--- a/Informatiebehoefte/Informatie behoefte.docx
+++ b/Informatiebehoefte/Informatie behoefte.docx
@@ -37,16 +37,11 @@
     </w:p>
     <w:p>
       <w:pPr>
-        <w:pStyle w:val="NoSpacing"/>
+        <w:pStyle w:val="Heading2"/>
       </w:pPr>
       <w:r>
         <w:t>Huidige situatie:</w:t>
       </w:r>
-    </w:p>
-    <w:p>
-      <w:pPr>
-        <w:pStyle w:val="NoSpacing"/>
-      </w:pPr>
     </w:p>
     <w:p>
       <w:pPr>
@@ -145,12 +140,7 @@
         <w:t xml:space="preserve"> van wie de betaling is.</w:t>
       </w:r>
       <w:r>
-        <w:t xml:space="preserve"> In het Excel bestand krijgt deze persoon het kenteken betaald.</w:t>
-      </w:r>
-      <w:bookmarkStart w:id="0" w:name="_GoBack"/>
-      <w:bookmarkEnd w:id="0"/>
-      <w:r>
-        <w:t xml:space="preserve"> </w:t>
+        <w:t xml:space="preserve"> In het Excel bestand krijgt deze persoon het kenteken betaald. </w:t>
       </w:r>
     </w:p>
     <w:p>
@@ -162,13 +152,7 @@
         </w:numPr>
       </w:pPr>
       <w:r>
-        <w:t xml:space="preserve">Bij het </w:t>
-      </w:r>
-      <w:r>
-        <w:t>“Tientjeslid”</w:t>
-      </w:r>
-      <w:r>
-        <w:t xml:space="preserve"> kunnen extra gegevens toegevoegd worden door vrijwilligers (bijv. </w:t>
+        <w:t xml:space="preserve">Bij het “Tientjeslid” kunnen extra gegevens toegevoegd worden door vrijwilligers (bijv. </w:t>
       </w:r>
       <w:r>
         <w:t xml:space="preserve">mobiel nummer, </w:t>
@@ -223,8 +207,300 @@
     <w:p>
       <w:pPr>
         <w:pStyle w:val="NoSpacing"/>
-        <w:ind w:left="720"/>
-      </w:pPr>
+      </w:pPr>
+    </w:p>
+    <w:p>
+      <w:pPr>
+        <w:rPr>
+          <w:rFonts w:asciiTheme="majorHAnsi" w:eastAsiaTheme="majorEastAsia" w:hAnsiTheme="majorHAnsi" w:cstheme="majorBidi"/>
+          <w:b/>
+          <w:sz w:val="28"/>
+          <w:szCs w:val="26"/>
+        </w:rPr>
+      </w:pPr>
+      <w:r>
+        <w:br w:type="page"/>
+      </w:r>
+    </w:p>
+    <w:p>
+      <w:pPr>
+        <w:pStyle w:val="Heading2"/>
+      </w:pPr>
+      <w:r>
+        <w:lastRenderedPageBreak/>
+        <w:t>Wensen en eisen</w:t>
+      </w:r>
+    </w:p>
+    <w:p>
+      <w:pPr>
+        <w:pStyle w:val="NoSpacing"/>
+      </w:pPr>
+      <w:r>
+        <w:t>Dit systeem is onoverzichtelijk en de gegevens moeten handmatig vanuit gmail en de bankgegevens overgenomen worden in de ledendatabase (Excel)</w:t>
+      </w:r>
+    </w:p>
+    <w:p>
+      <w:pPr>
+        <w:pStyle w:val="NoSpacing"/>
+      </w:pPr>
+      <w:r>
+        <w:t>We zoeken naar een manier om deze drie gegevensbronnen bij elkaar te brengen.</w:t>
+      </w:r>
+    </w:p>
+    <w:p>
+      <w:pPr>
+        <w:pStyle w:val="NoSpacing"/>
+      </w:pPr>
+    </w:p>
+    <w:p>
+      <w:pPr>
+        <w:pStyle w:val="NoSpacing"/>
+      </w:pPr>
+      <w:r>
+        <w:t>Eisen :</w:t>
+      </w:r>
+    </w:p>
+    <w:p>
+      <w:pPr>
+        <w:pStyle w:val="NoSpacing"/>
+        <w:numPr>
+          <w:ilvl w:val="0"/>
+          <w:numId w:val="7"/>
+        </w:numPr>
+      </w:pPr>
+      <w:proofErr w:type="spellStart"/>
+      <w:r>
+        <w:t>Één</w:t>
+      </w:r>
+      <w:proofErr w:type="spellEnd"/>
+      <w:r>
+        <w:t xml:space="preserve"> centrale plek voor alle ledengegevens (een ledenregister)</w:t>
+      </w:r>
+    </w:p>
+    <w:p>
+      <w:pPr>
+        <w:pStyle w:val="NoSpacing"/>
+        <w:numPr>
+          <w:ilvl w:val="0"/>
+          <w:numId w:val="7"/>
+        </w:numPr>
+      </w:pPr>
+      <w:r>
+        <w:t>Benaderbaar voor diverse mensen (bestuursleden etc,)</w:t>
+      </w:r>
+    </w:p>
+    <w:p>
+      <w:pPr>
+        <w:pStyle w:val="NoSpacing"/>
+        <w:numPr>
+          <w:ilvl w:val="0"/>
+          <w:numId w:val="7"/>
+        </w:numPr>
+      </w:pPr>
+      <w:r>
+        <w:t>Vanuit dit bestand moet direct gemaild kunnen worden</w:t>
+      </w:r>
+    </w:p>
+    <w:p>
+      <w:pPr>
+        <w:pStyle w:val="NoSpacing"/>
+        <w:numPr>
+          <w:ilvl w:val="0"/>
+          <w:numId w:val="7"/>
+        </w:numPr>
+      </w:pPr>
+      <w:r>
+        <w:t>Er moeten verzendgroepen aangemaakt kunnen worden</w:t>
+      </w:r>
+    </w:p>
+    <w:p>
+      <w:pPr>
+        <w:pStyle w:val="NoSpacing"/>
+        <w:numPr>
+          <w:ilvl w:val="0"/>
+          <w:numId w:val="7"/>
+        </w:numPr>
+      </w:pPr>
+      <w:r>
+        <w:t>Er moet in bijgehouden worden of leden betaald hebben dit jaar</w:t>
+      </w:r>
+    </w:p>
+    <w:p>
+      <w:pPr>
+        <w:pStyle w:val="NoSpacing"/>
+        <w:numPr>
+          <w:ilvl w:val="0"/>
+          <w:numId w:val="7"/>
+        </w:numPr>
+      </w:pPr>
+      <w:r>
+        <w:t>Er zijn diverse soorten leden (tientjes, bestuurs, actieve etc.)</w:t>
+      </w:r>
+    </w:p>
+    <w:p>
+      <w:pPr>
+        <w:pStyle w:val="NoSpacing"/>
+        <w:numPr>
+          <w:ilvl w:val="0"/>
+          <w:numId w:val="7"/>
+        </w:numPr>
+      </w:pPr>
+      <w:r>
+        <w:t>De gegevens van de bank moeten geïmporteerd kunnen worden</w:t>
+      </w:r>
+    </w:p>
+    <w:p>
+      <w:pPr>
+        <w:pStyle w:val="NoSpacing"/>
+        <w:numPr>
+          <w:ilvl w:val="0"/>
+          <w:numId w:val="7"/>
+        </w:numPr>
+      </w:pPr>
+      <w:r>
+        <w:t>Het zal gebruikt gaan worden door mensen die geen verstand van computers/databases hebben.</w:t>
+      </w:r>
+    </w:p>
+    <w:p>
+      <w:pPr>
+        <w:pStyle w:val="NoSpacing"/>
+      </w:pPr>
+    </w:p>
+    <w:p>
+      <w:pPr>
+        <w:pStyle w:val="NoSpacing"/>
+      </w:pPr>
+      <w:r>
+        <w:t>Wensen :</w:t>
+      </w:r>
+    </w:p>
+    <w:p>
+      <w:pPr>
+        <w:pStyle w:val="NoSpacing"/>
+        <w:numPr>
+          <w:ilvl w:val="0"/>
+          <w:numId w:val="6"/>
+        </w:numPr>
+      </w:pPr>
+      <w:r>
+        <w:t>Geen inlog voor nieuwe leden.</w:t>
+      </w:r>
+    </w:p>
+    <w:p>
+      <w:pPr>
+        <w:pStyle w:val="NoSpacing"/>
+        <w:numPr>
+          <w:ilvl w:val="0"/>
+          <w:numId w:val="6"/>
+        </w:numPr>
+      </w:pPr>
+      <w:r>
+        <w:t>De drempel om 10 euro te doneren moet laag blijven.</w:t>
+      </w:r>
+    </w:p>
+    <w:p>
+      <w:pPr>
+        <w:pStyle w:val="NoSpacing"/>
+        <w:numPr>
+          <w:ilvl w:val="0"/>
+          <w:numId w:val="6"/>
+        </w:numPr>
+      </w:pPr>
+      <w:r>
+        <w:t xml:space="preserve">Het moet nog steeds mogelijk zijn om alles handmatig in te voeren. </w:t>
+      </w:r>
+    </w:p>
+    <w:p>
+      <w:pPr>
+        <w:pStyle w:val="NoSpacing"/>
+        <w:numPr>
+          <w:ilvl w:val="0"/>
+          <w:numId w:val="6"/>
+        </w:numPr>
+      </w:pPr>
+      <w:r>
+        <w:t>In het systeem moeten ook mensen/instelling/bedrijven komen te staan naast Tientjes leden.</w:t>
+      </w:r>
+    </w:p>
+    <w:p>
+      <w:pPr>
+        <w:pStyle w:val="NoSpacing"/>
+      </w:pPr>
+    </w:p>
+    <w:p>
+      <w:pPr>
+        <w:pStyle w:val="NoSpacing"/>
+      </w:pPr>
+    </w:p>
+    <w:p>
+      <w:pPr>
+        <w:pStyle w:val="Heading2"/>
+      </w:pPr>
+      <w:r>
+        <w:t>Opzetting van de benodigde onderdelen</w:t>
+      </w:r>
+    </w:p>
+    <w:p>
+      <w:pPr>
+        <w:pStyle w:val="NoSpacing"/>
+      </w:pPr>
+      <w:r>
+        <w:t>Een database op de webserver zetten met een nieuw ontworpen ledenbestand.</w:t>
+      </w:r>
+      <w:r>
+        <w:br/>
+        <w:t xml:space="preserve">Een duidelijke User Interface ontwerpen voor de diverse taken die met de database te maken hebben. </w:t>
+      </w:r>
+    </w:p>
+    <w:p>
+      <w:pPr>
+        <w:pStyle w:val="NoSpacing"/>
+      </w:pPr>
+      <w:r>
+        <w:t>Inzicht</w:t>
+      </w:r>
+      <w:r>
+        <w:t xml:space="preserve"> en toegang</w:t>
+      </w:r>
+      <w:r>
+        <w:t xml:space="preserve"> krijgen in de huidige webserver</w:t>
+      </w:r>
+      <w:r>
+        <w:t>.</w:t>
+      </w:r>
+    </w:p>
+    <w:p>
+      <w:pPr>
+        <w:pStyle w:val="NoSpacing"/>
+      </w:pPr>
+      <w:r>
+        <w:t>De m</w:t>
+      </w:r>
+      <w:r>
+        <w:t xml:space="preserve">ogelijkheden </w:t>
+      </w:r>
+      <w:r>
+        <w:t xml:space="preserve">onderzoeken </w:t>
+      </w:r>
+      <w:r>
+        <w:t>om een digitale uitdraai te krijgen van de bankrekening</w:t>
+      </w:r>
+      <w:r>
+        <w:t xml:space="preserve"> betalingen. </w:t>
+      </w:r>
+    </w:p>
+    <w:p>
+      <w:pPr>
+        <w:pStyle w:val="NoSpacing"/>
+      </w:pPr>
+      <w:r>
+        <w:t>D</w:t>
+      </w:r>
+      <w:r>
+        <w:t>e opbouw van de huidige Excel tabel en de fysieke formulieren waarmee tientjes leden momenteel ook mee gerekruteerd worden.</w:t>
+      </w:r>
+      <w:bookmarkStart w:id="0" w:name="_GoBack"/>
+      <w:bookmarkEnd w:id="0"/>
     </w:p>
     <w:sectPr>
       <w:pgSz w:w="11906" w:h="16838"/>
@@ -239,6 +515,119 @@
 <file path=word/numbering.xml><?xml version="1.0" encoding="utf-8"?>
 <w:numbering xmlns:wpc="http://schemas.microsoft.com/office/word/2010/wordprocessingCanvas" xmlns:mc="http://schemas.openxmlformats.org/markup-compatibility/2006" xmlns:o="urn:schemas-microsoft-com:office:office" xmlns:r="http://schemas.openxmlformats.org/officeDocument/2006/relationships" xmlns:m="http://schemas.openxmlformats.org/officeDocument/2006/math" xmlns:v="urn:schemas-microsoft-com:vml" xmlns:wp14="http://schemas.microsoft.com/office/word/2010/wordprocessingDrawing" xmlns:wp="http://schemas.openxmlformats.org/drawingml/2006/wordprocessingDrawing" xmlns:w10="urn:schemas-microsoft-com:office:word" xmlns:w="http://schemas.openxmlformats.org/wordprocessingml/2006/main" xmlns:w14="http://schemas.microsoft.com/office/word/2010/wordml" xmlns:w15="http://schemas.microsoft.com/office/word/2012/wordml" xmlns:wpg="http://schemas.microsoft.com/office/word/2010/wordprocessingGroup" xmlns:wpi="http://schemas.microsoft.com/office/word/2010/wordprocessingInk" xmlns:wne="http://schemas.microsoft.com/office/word/2006/wordml" xmlns:wps="http://schemas.microsoft.com/office/word/2010/wordprocessingShape" mc:Ignorable="w14 w15 wp14">
   <w:abstractNum w:abstractNumId="0">
+    <w:nsid w:val="05AB223B"/>
+    <w:multiLevelType w:val="hybridMultilevel"/>
+    <w:tmpl w:val="E924A8CC"/>
+    <w:lvl w:ilvl="0" w:tplc="04130001">
+      <w:start w:val="1"/>
+      <w:numFmt w:val="bullet"/>
+      <w:lvlText w:val=""/>
+      <w:lvlJc w:val="left"/>
+      <w:pPr>
+        <w:ind w:left="720" w:hanging="360"/>
+      </w:pPr>
+      <w:rPr>
+        <w:rFonts w:ascii="Symbol" w:hAnsi="Symbol" w:hint="default"/>
+      </w:rPr>
+    </w:lvl>
+    <w:lvl w:ilvl="1" w:tplc="04130003" w:tentative="1">
+      <w:start w:val="1"/>
+      <w:numFmt w:val="bullet"/>
+      <w:lvlText w:val="o"/>
+      <w:lvlJc w:val="left"/>
+      <w:pPr>
+        <w:ind w:left="1440" w:hanging="360"/>
+      </w:pPr>
+      <w:rPr>
+        <w:rFonts w:ascii="Courier New" w:hAnsi="Courier New" w:cs="Courier New" w:hint="default"/>
+      </w:rPr>
+    </w:lvl>
+    <w:lvl w:ilvl="2" w:tplc="04130005" w:tentative="1">
+      <w:start w:val="1"/>
+      <w:numFmt w:val="bullet"/>
+      <w:lvlText w:val=""/>
+      <w:lvlJc w:val="left"/>
+      <w:pPr>
+        <w:ind w:left="2160" w:hanging="360"/>
+      </w:pPr>
+      <w:rPr>
+        <w:rFonts w:ascii="Wingdings" w:hAnsi="Wingdings" w:hint="default"/>
+      </w:rPr>
+    </w:lvl>
+    <w:lvl w:ilvl="3" w:tplc="04130001" w:tentative="1">
+      <w:start w:val="1"/>
+      <w:numFmt w:val="bullet"/>
+      <w:lvlText w:val=""/>
+      <w:lvlJc w:val="left"/>
+      <w:pPr>
+        <w:ind w:left="2880" w:hanging="360"/>
+      </w:pPr>
+      <w:rPr>
+        <w:rFonts w:ascii="Symbol" w:hAnsi="Symbol" w:hint="default"/>
+      </w:rPr>
+    </w:lvl>
+    <w:lvl w:ilvl="4" w:tplc="04130003" w:tentative="1">
+      <w:start w:val="1"/>
+      <w:numFmt w:val="bullet"/>
+      <w:lvlText w:val="o"/>
+      <w:lvlJc w:val="left"/>
+      <w:pPr>
+        <w:ind w:left="3600" w:hanging="360"/>
+      </w:pPr>
+      <w:rPr>
+        <w:rFonts w:ascii="Courier New" w:hAnsi="Courier New" w:cs="Courier New" w:hint="default"/>
+      </w:rPr>
+    </w:lvl>
+    <w:lvl w:ilvl="5" w:tplc="04130005" w:tentative="1">
+      <w:start w:val="1"/>
+      <w:numFmt w:val="bullet"/>
+      <w:lvlText w:val=""/>
+      <w:lvlJc w:val="left"/>
+      <w:pPr>
+        <w:ind w:left="4320" w:hanging="360"/>
+      </w:pPr>
+      <w:rPr>
+        <w:rFonts w:ascii="Wingdings" w:hAnsi="Wingdings" w:hint="default"/>
+      </w:rPr>
+    </w:lvl>
+    <w:lvl w:ilvl="6" w:tplc="04130001" w:tentative="1">
+      <w:start w:val="1"/>
+      <w:numFmt w:val="bullet"/>
+      <w:lvlText w:val=""/>
+      <w:lvlJc w:val="left"/>
+      <w:pPr>
+        <w:ind w:left="5040" w:hanging="360"/>
+      </w:pPr>
+      <w:rPr>
+        <w:rFonts w:ascii="Symbol" w:hAnsi="Symbol" w:hint="default"/>
+      </w:rPr>
+    </w:lvl>
+    <w:lvl w:ilvl="7" w:tplc="04130003" w:tentative="1">
+      <w:start w:val="1"/>
+      <w:numFmt w:val="bullet"/>
+      <w:lvlText w:val="o"/>
+      <w:lvlJc w:val="left"/>
+      <w:pPr>
+        <w:ind w:left="5760" w:hanging="360"/>
+      </w:pPr>
+      <w:rPr>
+        <w:rFonts w:ascii="Courier New" w:hAnsi="Courier New" w:cs="Courier New" w:hint="default"/>
+      </w:rPr>
+    </w:lvl>
+    <w:lvl w:ilvl="8" w:tplc="04130005" w:tentative="1">
+      <w:start w:val="1"/>
+      <w:numFmt w:val="bullet"/>
+      <w:lvlText w:val=""/>
+      <w:lvlJc w:val="left"/>
+      <w:pPr>
+        <w:ind w:left="6480" w:hanging="360"/>
+      </w:pPr>
+      <w:rPr>
+        <w:rFonts w:ascii="Wingdings" w:hAnsi="Wingdings" w:hint="default"/>
+      </w:rPr>
+    </w:lvl>
+  </w:abstractNum>
+  <w:abstractNum w:abstractNumId="1">
     <w:nsid w:val="2CC118EA"/>
     <w:multiLevelType w:val="hybridMultilevel"/>
     <w:tmpl w:val="FB5A4AC4"/>
@@ -324,7 +713,7 @@
       </w:pPr>
     </w:lvl>
   </w:abstractNum>
-  <w:abstractNum w:abstractNumId="1">
+  <w:abstractNum w:abstractNumId="2">
     <w:nsid w:val="3A046E0E"/>
     <w:multiLevelType w:val="hybridMultilevel"/>
     <w:tmpl w:val="D4CAD742"/>
@@ -410,7 +799,7 @@
       </w:pPr>
     </w:lvl>
   </w:abstractNum>
-  <w:abstractNum w:abstractNumId="2">
+  <w:abstractNum w:abstractNumId="3">
     <w:nsid w:val="4B163DDF"/>
     <w:multiLevelType w:val="hybridMultilevel"/>
     <w:tmpl w:val="BDB4433A"/>
@@ -496,14 +885,365 @@
       </w:pPr>
     </w:lvl>
   </w:abstractNum>
+  <w:abstractNum w:abstractNumId="4">
+    <w:nsid w:val="53204749"/>
+    <w:multiLevelType w:val="hybridMultilevel"/>
+    <w:tmpl w:val="007858C6"/>
+    <w:lvl w:ilvl="0" w:tplc="04130001">
+      <w:start w:val="1"/>
+      <w:numFmt w:val="bullet"/>
+      <w:lvlText w:val=""/>
+      <w:lvlJc w:val="left"/>
+      <w:pPr>
+        <w:ind w:left="720" w:hanging="360"/>
+      </w:pPr>
+      <w:rPr>
+        <w:rFonts w:ascii="Symbol" w:hAnsi="Symbol" w:hint="default"/>
+      </w:rPr>
+    </w:lvl>
+    <w:lvl w:ilvl="1" w:tplc="04130003" w:tentative="1">
+      <w:start w:val="1"/>
+      <w:numFmt w:val="bullet"/>
+      <w:lvlText w:val="o"/>
+      <w:lvlJc w:val="left"/>
+      <w:pPr>
+        <w:ind w:left="1440" w:hanging="360"/>
+      </w:pPr>
+      <w:rPr>
+        <w:rFonts w:ascii="Courier New" w:hAnsi="Courier New" w:cs="Courier New" w:hint="default"/>
+      </w:rPr>
+    </w:lvl>
+    <w:lvl w:ilvl="2" w:tplc="04130005" w:tentative="1">
+      <w:start w:val="1"/>
+      <w:numFmt w:val="bullet"/>
+      <w:lvlText w:val=""/>
+      <w:lvlJc w:val="left"/>
+      <w:pPr>
+        <w:ind w:left="2160" w:hanging="360"/>
+      </w:pPr>
+      <w:rPr>
+        <w:rFonts w:ascii="Wingdings" w:hAnsi="Wingdings" w:hint="default"/>
+      </w:rPr>
+    </w:lvl>
+    <w:lvl w:ilvl="3" w:tplc="04130001" w:tentative="1">
+      <w:start w:val="1"/>
+      <w:numFmt w:val="bullet"/>
+      <w:lvlText w:val=""/>
+      <w:lvlJc w:val="left"/>
+      <w:pPr>
+        <w:ind w:left="2880" w:hanging="360"/>
+      </w:pPr>
+      <w:rPr>
+        <w:rFonts w:ascii="Symbol" w:hAnsi="Symbol" w:hint="default"/>
+      </w:rPr>
+    </w:lvl>
+    <w:lvl w:ilvl="4" w:tplc="04130003" w:tentative="1">
+      <w:start w:val="1"/>
+      <w:numFmt w:val="bullet"/>
+      <w:lvlText w:val="o"/>
+      <w:lvlJc w:val="left"/>
+      <w:pPr>
+        <w:ind w:left="3600" w:hanging="360"/>
+      </w:pPr>
+      <w:rPr>
+        <w:rFonts w:ascii="Courier New" w:hAnsi="Courier New" w:cs="Courier New" w:hint="default"/>
+      </w:rPr>
+    </w:lvl>
+    <w:lvl w:ilvl="5" w:tplc="04130005" w:tentative="1">
+      <w:start w:val="1"/>
+      <w:numFmt w:val="bullet"/>
+      <w:lvlText w:val=""/>
+      <w:lvlJc w:val="left"/>
+      <w:pPr>
+        <w:ind w:left="4320" w:hanging="360"/>
+      </w:pPr>
+      <w:rPr>
+        <w:rFonts w:ascii="Wingdings" w:hAnsi="Wingdings" w:hint="default"/>
+      </w:rPr>
+    </w:lvl>
+    <w:lvl w:ilvl="6" w:tplc="04130001" w:tentative="1">
+      <w:start w:val="1"/>
+      <w:numFmt w:val="bullet"/>
+      <w:lvlText w:val=""/>
+      <w:lvlJc w:val="left"/>
+      <w:pPr>
+        <w:ind w:left="5040" w:hanging="360"/>
+      </w:pPr>
+      <w:rPr>
+        <w:rFonts w:ascii="Symbol" w:hAnsi="Symbol" w:hint="default"/>
+      </w:rPr>
+    </w:lvl>
+    <w:lvl w:ilvl="7" w:tplc="04130003" w:tentative="1">
+      <w:start w:val="1"/>
+      <w:numFmt w:val="bullet"/>
+      <w:lvlText w:val="o"/>
+      <w:lvlJc w:val="left"/>
+      <w:pPr>
+        <w:ind w:left="5760" w:hanging="360"/>
+      </w:pPr>
+      <w:rPr>
+        <w:rFonts w:ascii="Courier New" w:hAnsi="Courier New" w:cs="Courier New" w:hint="default"/>
+      </w:rPr>
+    </w:lvl>
+    <w:lvl w:ilvl="8" w:tplc="04130005" w:tentative="1">
+      <w:start w:val="1"/>
+      <w:numFmt w:val="bullet"/>
+      <w:lvlText w:val=""/>
+      <w:lvlJc w:val="left"/>
+      <w:pPr>
+        <w:ind w:left="6480" w:hanging="360"/>
+      </w:pPr>
+      <w:rPr>
+        <w:rFonts w:ascii="Wingdings" w:hAnsi="Wingdings" w:hint="default"/>
+      </w:rPr>
+    </w:lvl>
+  </w:abstractNum>
+  <w:abstractNum w:abstractNumId="5">
+    <w:nsid w:val="56B64A49"/>
+    <w:multiLevelType w:val="hybridMultilevel"/>
+    <w:tmpl w:val="0BDEB1C8"/>
+    <w:lvl w:ilvl="0" w:tplc="04130001">
+      <w:start w:val="1"/>
+      <w:numFmt w:val="bullet"/>
+      <w:lvlText w:val=""/>
+      <w:lvlJc w:val="left"/>
+      <w:pPr>
+        <w:ind w:left="720" w:hanging="360"/>
+      </w:pPr>
+      <w:rPr>
+        <w:rFonts w:ascii="Symbol" w:hAnsi="Symbol" w:hint="default"/>
+      </w:rPr>
+    </w:lvl>
+    <w:lvl w:ilvl="1" w:tplc="04130003" w:tentative="1">
+      <w:start w:val="1"/>
+      <w:numFmt w:val="bullet"/>
+      <w:lvlText w:val="o"/>
+      <w:lvlJc w:val="left"/>
+      <w:pPr>
+        <w:ind w:left="1440" w:hanging="360"/>
+      </w:pPr>
+      <w:rPr>
+        <w:rFonts w:ascii="Courier New" w:hAnsi="Courier New" w:cs="Courier New" w:hint="default"/>
+      </w:rPr>
+    </w:lvl>
+    <w:lvl w:ilvl="2" w:tplc="04130005" w:tentative="1">
+      <w:start w:val="1"/>
+      <w:numFmt w:val="bullet"/>
+      <w:lvlText w:val=""/>
+      <w:lvlJc w:val="left"/>
+      <w:pPr>
+        <w:ind w:left="2160" w:hanging="360"/>
+      </w:pPr>
+      <w:rPr>
+        <w:rFonts w:ascii="Wingdings" w:hAnsi="Wingdings" w:hint="default"/>
+      </w:rPr>
+    </w:lvl>
+    <w:lvl w:ilvl="3" w:tplc="04130001" w:tentative="1">
+      <w:start w:val="1"/>
+      <w:numFmt w:val="bullet"/>
+      <w:lvlText w:val=""/>
+      <w:lvlJc w:val="left"/>
+      <w:pPr>
+        <w:ind w:left="2880" w:hanging="360"/>
+      </w:pPr>
+      <w:rPr>
+        <w:rFonts w:ascii="Symbol" w:hAnsi="Symbol" w:hint="default"/>
+      </w:rPr>
+    </w:lvl>
+    <w:lvl w:ilvl="4" w:tplc="04130003" w:tentative="1">
+      <w:start w:val="1"/>
+      <w:numFmt w:val="bullet"/>
+      <w:lvlText w:val="o"/>
+      <w:lvlJc w:val="left"/>
+      <w:pPr>
+        <w:ind w:left="3600" w:hanging="360"/>
+      </w:pPr>
+      <w:rPr>
+        <w:rFonts w:ascii="Courier New" w:hAnsi="Courier New" w:cs="Courier New" w:hint="default"/>
+      </w:rPr>
+    </w:lvl>
+    <w:lvl w:ilvl="5" w:tplc="04130005" w:tentative="1">
+      <w:start w:val="1"/>
+      <w:numFmt w:val="bullet"/>
+      <w:lvlText w:val=""/>
+      <w:lvlJc w:val="left"/>
+      <w:pPr>
+        <w:ind w:left="4320" w:hanging="360"/>
+      </w:pPr>
+      <w:rPr>
+        <w:rFonts w:ascii="Wingdings" w:hAnsi="Wingdings" w:hint="default"/>
+      </w:rPr>
+    </w:lvl>
+    <w:lvl w:ilvl="6" w:tplc="04130001" w:tentative="1">
+      <w:start w:val="1"/>
+      <w:numFmt w:val="bullet"/>
+      <w:lvlText w:val=""/>
+      <w:lvlJc w:val="left"/>
+      <w:pPr>
+        <w:ind w:left="5040" w:hanging="360"/>
+      </w:pPr>
+      <w:rPr>
+        <w:rFonts w:ascii="Symbol" w:hAnsi="Symbol" w:hint="default"/>
+      </w:rPr>
+    </w:lvl>
+    <w:lvl w:ilvl="7" w:tplc="04130003" w:tentative="1">
+      <w:start w:val="1"/>
+      <w:numFmt w:val="bullet"/>
+      <w:lvlText w:val="o"/>
+      <w:lvlJc w:val="left"/>
+      <w:pPr>
+        <w:ind w:left="5760" w:hanging="360"/>
+      </w:pPr>
+      <w:rPr>
+        <w:rFonts w:ascii="Courier New" w:hAnsi="Courier New" w:cs="Courier New" w:hint="default"/>
+      </w:rPr>
+    </w:lvl>
+    <w:lvl w:ilvl="8" w:tplc="04130005" w:tentative="1">
+      <w:start w:val="1"/>
+      <w:numFmt w:val="bullet"/>
+      <w:lvlText w:val=""/>
+      <w:lvlJc w:val="left"/>
+      <w:pPr>
+        <w:ind w:left="6480" w:hanging="360"/>
+      </w:pPr>
+      <w:rPr>
+        <w:rFonts w:ascii="Wingdings" w:hAnsi="Wingdings" w:hint="default"/>
+      </w:rPr>
+    </w:lvl>
+  </w:abstractNum>
+  <w:abstractNum w:abstractNumId="6">
+    <w:nsid w:val="58852AA2"/>
+    <w:multiLevelType w:val="hybridMultilevel"/>
+    <w:tmpl w:val="754ED4BC"/>
+    <w:lvl w:ilvl="0" w:tplc="04130001">
+      <w:start w:val="1"/>
+      <w:numFmt w:val="bullet"/>
+      <w:lvlText w:val=""/>
+      <w:lvlJc w:val="left"/>
+      <w:pPr>
+        <w:ind w:left="720" w:hanging="360"/>
+      </w:pPr>
+      <w:rPr>
+        <w:rFonts w:ascii="Symbol" w:hAnsi="Symbol" w:hint="default"/>
+      </w:rPr>
+    </w:lvl>
+    <w:lvl w:ilvl="1" w:tplc="04130003" w:tentative="1">
+      <w:start w:val="1"/>
+      <w:numFmt w:val="bullet"/>
+      <w:lvlText w:val="o"/>
+      <w:lvlJc w:val="left"/>
+      <w:pPr>
+        <w:ind w:left="1440" w:hanging="360"/>
+      </w:pPr>
+      <w:rPr>
+        <w:rFonts w:ascii="Courier New" w:hAnsi="Courier New" w:cs="Courier New" w:hint="default"/>
+      </w:rPr>
+    </w:lvl>
+    <w:lvl w:ilvl="2" w:tplc="04130005" w:tentative="1">
+      <w:start w:val="1"/>
+      <w:numFmt w:val="bullet"/>
+      <w:lvlText w:val=""/>
+      <w:lvlJc w:val="left"/>
+      <w:pPr>
+        <w:ind w:left="2160" w:hanging="360"/>
+      </w:pPr>
+      <w:rPr>
+        <w:rFonts w:ascii="Wingdings" w:hAnsi="Wingdings" w:hint="default"/>
+      </w:rPr>
+    </w:lvl>
+    <w:lvl w:ilvl="3" w:tplc="04130001" w:tentative="1">
+      <w:start w:val="1"/>
+      <w:numFmt w:val="bullet"/>
+      <w:lvlText w:val=""/>
+      <w:lvlJc w:val="left"/>
+      <w:pPr>
+        <w:ind w:left="2880" w:hanging="360"/>
+      </w:pPr>
+      <w:rPr>
+        <w:rFonts w:ascii="Symbol" w:hAnsi="Symbol" w:hint="default"/>
+      </w:rPr>
+    </w:lvl>
+    <w:lvl w:ilvl="4" w:tplc="04130003" w:tentative="1">
+      <w:start w:val="1"/>
+      <w:numFmt w:val="bullet"/>
+      <w:lvlText w:val="o"/>
+      <w:lvlJc w:val="left"/>
+      <w:pPr>
+        <w:ind w:left="3600" w:hanging="360"/>
+      </w:pPr>
+      <w:rPr>
+        <w:rFonts w:ascii="Courier New" w:hAnsi="Courier New" w:cs="Courier New" w:hint="default"/>
+      </w:rPr>
+    </w:lvl>
+    <w:lvl w:ilvl="5" w:tplc="04130005" w:tentative="1">
+      <w:start w:val="1"/>
+      <w:numFmt w:val="bullet"/>
+      <w:lvlText w:val=""/>
+      <w:lvlJc w:val="left"/>
+      <w:pPr>
+        <w:ind w:left="4320" w:hanging="360"/>
+      </w:pPr>
+      <w:rPr>
+        <w:rFonts w:ascii="Wingdings" w:hAnsi="Wingdings" w:hint="default"/>
+      </w:rPr>
+    </w:lvl>
+    <w:lvl w:ilvl="6" w:tplc="04130001" w:tentative="1">
+      <w:start w:val="1"/>
+      <w:numFmt w:val="bullet"/>
+      <w:lvlText w:val=""/>
+      <w:lvlJc w:val="left"/>
+      <w:pPr>
+        <w:ind w:left="5040" w:hanging="360"/>
+      </w:pPr>
+      <w:rPr>
+        <w:rFonts w:ascii="Symbol" w:hAnsi="Symbol" w:hint="default"/>
+      </w:rPr>
+    </w:lvl>
+    <w:lvl w:ilvl="7" w:tplc="04130003" w:tentative="1">
+      <w:start w:val="1"/>
+      <w:numFmt w:val="bullet"/>
+      <w:lvlText w:val="o"/>
+      <w:lvlJc w:val="left"/>
+      <w:pPr>
+        <w:ind w:left="5760" w:hanging="360"/>
+      </w:pPr>
+      <w:rPr>
+        <w:rFonts w:ascii="Courier New" w:hAnsi="Courier New" w:cs="Courier New" w:hint="default"/>
+      </w:rPr>
+    </w:lvl>
+    <w:lvl w:ilvl="8" w:tplc="04130005" w:tentative="1">
+      <w:start w:val="1"/>
+      <w:numFmt w:val="bullet"/>
+      <w:lvlText w:val=""/>
+      <w:lvlJc w:val="left"/>
+      <w:pPr>
+        <w:ind w:left="6480" w:hanging="360"/>
+      </w:pPr>
+      <w:rPr>
+        <w:rFonts w:ascii="Wingdings" w:hAnsi="Wingdings" w:hint="default"/>
+      </w:rPr>
+    </w:lvl>
+  </w:abstractNum>
   <w:num w:numId="1">
-    <w:abstractNumId w:val="0"/>
+    <w:abstractNumId w:val="1"/>
   </w:num>
   <w:num w:numId="2">
-    <w:abstractNumId w:val="1"/>
+    <w:abstractNumId w:val="2"/>
   </w:num>
   <w:num w:numId="3">
-    <w:abstractNumId w:val="2"/>
+    <w:abstractNumId w:val="3"/>
+  </w:num>
+  <w:num w:numId="4">
+    <w:abstractNumId w:val="5"/>
+  </w:num>
+  <w:num w:numId="5">
+    <w:abstractNumId w:val="6"/>
+  </w:num>
+  <w:num w:numId="6">
+    <w:abstractNumId w:val="4"/>
+  </w:num>
+  <w:num w:numId="7">
+    <w:abstractNumId w:val="0"/>
   </w:num>
 </w:numbering>
 </file>
@@ -912,7 +1652,6 @@
     <w:next w:val="Normal"/>
     <w:link w:val="Heading2Char"/>
     <w:uiPriority w:val="9"/>
-    <w:semiHidden/>
     <w:unhideWhenUsed/>
     <w:qFormat/>
     <w:rsid w:val="00E74312"/>
@@ -1017,7 +1756,6 @@
     <w:basedOn w:val="DefaultParagraphFont"/>
     <w:link w:val="Heading2"/>
     <w:uiPriority w:val="9"/>
-    <w:semiHidden/>
     <w:rsid w:val="00E74312"/>
     <w:rPr>
       <w:rFonts w:asciiTheme="majorHAnsi" w:eastAsiaTheme="majorEastAsia" w:hAnsiTheme="majorHAnsi" w:cstheme="majorBidi"/>

</xml_diff>

<commit_message>
Wilt Jeffrey mijn informatiebehoefte checken?
</commit_message>
<xml_diff>
--- a/Informatiebehoefte/Informatie behoefte.docx
+++ b/Informatiebehoefte/Informatie behoefte.docx
@@ -268,11 +268,9 @@
           <w:numId w:val="7"/>
         </w:numPr>
       </w:pPr>
-      <w:proofErr w:type="spellStart"/>
-      <w:r>
-        <w:t>Één</w:t>
-      </w:r>
-      <w:proofErr w:type="spellEnd"/>
+      <w:r>
+        <w:t>Eén</w:t>
+      </w:r>
       <w:r>
         <w:t xml:space="preserve"> centrale plek voor alle ledengegevens (een ledenregister)</w:t>
       </w:r>
@@ -334,7 +332,12 @@
         </w:numPr>
       </w:pPr>
       <w:r>
-        <w:t>Er zijn diverse soorten leden (tientjes, bestuurs, actieve etc.)</w:t>
+        <w:t>Er zijn diverse soorten leden (tientjes, bestuurs, actieve</w:t>
+      </w:r>
+      <w:bookmarkStart w:id="0" w:name="_GoBack"/>
+      <w:bookmarkEnd w:id="0"/>
+      <w:r>
+        <w:t xml:space="preserve"> etc.)</w:t>
       </w:r>
     </w:p>
     <w:p>
@@ -395,7 +398,7 @@
         </w:numPr>
       </w:pPr>
       <w:r>
-        <w:t>De drempel om 10 euro te doneren moet laag blijven.</w:t>
+        <w:t xml:space="preserve">Wel een globale inlog voor vrijwilligers. Maar ze mogen dan overal bij. </w:t>
       </w:r>
     </w:p>
     <w:p>
@@ -407,7 +410,7 @@
         </w:numPr>
       </w:pPr>
       <w:r>
-        <w:t xml:space="preserve">Het moet nog steeds mogelijk zijn om alles handmatig in te voeren. </w:t>
+        <w:t>De drempel om 10 euro te doneren moet laag blijven.</w:t>
       </w:r>
     </w:p>
     <w:p>
@@ -419,7 +422,7 @@
         </w:numPr>
       </w:pPr>
       <w:r>
-        <w:t>In het systeem moeten ook mensen/instelling/bedrijven komen te staan naast Tientjes leden.</w:t>
+        <w:t xml:space="preserve">Het moet nog steeds mogelijk zijn om alles handmatig in te voeren. </w:t>
       </w:r>
     </w:p>
     <w:p>
@@ -499,8 +502,6 @@
       <w:r>
         <w:t>e opbouw van de huidige Excel tabel en de fysieke formulieren waarmee tientjes leden momenteel ook mee gerekruteerd worden.</w:t>
       </w:r>
-      <w:bookmarkStart w:id="0" w:name="_GoBack"/>
-      <w:bookmarkEnd w:id="0"/>
     </w:p>
     <w:sectPr>
       <w:pgSz w:w="11906" w:h="16838"/>

</xml_diff>